<commit_message>
fix to hw2 written
</commit_message>
<xml_diff>
--- a/Writing/assignment_02_sampling.docx
+++ b/Writing/assignment_02_sampling.docx
@@ -296,10 +296,7 @@
                         <w:txbxContent>
                           <w:p>
                             <w:r>
-                              <w:t>0</w:t>
-                            </w:r>
-                            <w:r>
-                              <w:t>.9</w:t>
+                              <w:t>0.9</w:t>
                             </w:r>
                           </w:p>
                         </w:txbxContent>
@@ -330,10 +327,7 @@
                   <w:txbxContent>
                     <w:p>
                       <w:r>
-                        <w:t>0</w:t>
-                      </w:r>
-                      <w:r>
-                        <w:t>.9</w:t>
+                        <w:t>0.9</w:t>
                       </w:r>
                     </w:p>
                   </w:txbxContent>
@@ -398,10 +392,7 @@
                         <w:txbxContent>
                           <w:p>
                             <w:r>
-                              <w:t>0</w:t>
-                            </w:r>
-                            <w:r>
-                              <w:t>.8</w:t>
+                              <w:t>0.8</w:t>
                             </w:r>
                           </w:p>
                         </w:txbxContent>
@@ -428,10 +419,7 @@
                   <w:txbxContent>
                     <w:p>
                       <w:r>
-                        <w:t>0</w:t>
-                      </w:r>
-                      <w:r>
-                        <w:t>.8</w:t>
+                        <w:t>0.8</w:t>
                       </w:r>
                     </w:p>
                   </w:txbxContent>
@@ -496,10 +484,7 @@
                         <w:txbxContent>
                           <w:p>
                             <w:r>
-                              <w:t>0</w:t>
-                            </w:r>
-                            <w:r>
-                              <w:t>.7</w:t>
+                              <w:t>0.7</w:t>
                             </w:r>
                           </w:p>
                         </w:txbxContent>
@@ -526,10 +511,7 @@
                   <w:txbxContent>
                     <w:p>
                       <w:r>
-                        <w:t>0</w:t>
-                      </w:r>
-                      <w:r>
-                        <w:t>.7</w:t>
+                        <w:t>0.7</w:t>
                       </w:r>
                     </w:p>
                   </w:txbxContent>
@@ -594,10 +576,7 @@
                         <w:txbxContent>
                           <w:p>
                             <w:r>
-                              <w:t>0</w:t>
-                            </w:r>
-                            <w:r>
-                              <w:t>.6</w:t>
+                              <w:t>0.6</w:t>
                             </w:r>
                           </w:p>
                         </w:txbxContent>
@@ -624,10 +603,7 @@
                   <w:txbxContent>
                     <w:p>
                       <w:r>
-                        <w:t>0</w:t>
-                      </w:r>
-                      <w:r>
-                        <w:t>.6</w:t>
+                        <w:t>0.6</w:t>
                       </w:r>
                     </w:p>
                   </w:txbxContent>
@@ -692,10 +668,7 @@
                         <w:txbxContent>
                           <w:p>
                             <w:r>
-                              <w:t>0</w:t>
-                            </w:r>
-                            <w:r>
-                              <w:t>.5</w:t>
+                              <w:t>0.5</w:t>
                             </w:r>
                           </w:p>
                         </w:txbxContent>
@@ -722,10 +695,7 @@
                   <w:txbxContent>
                     <w:p>
                       <w:r>
-                        <w:t>0</w:t>
-                      </w:r>
-                      <w:r>
-                        <w:t>.5</w:t>
+                        <w:t>0.5</w:t>
                       </w:r>
                     </w:p>
                   </w:txbxContent>
@@ -790,10 +760,7 @@
                         <w:txbxContent>
                           <w:p>
                             <w:r>
-                              <w:t>0</w:t>
-                            </w:r>
-                            <w:r>
-                              <w:t>.4</w:t>
+                              <w:t>0.4</w:t>
                             </w:r>
                           </w:p>
                         </w:txbxContent>
@@ -820,10 +787,7 @@
                   <w:txbxContent>
                     <w:p>
                       <w:r>
-                        <w:t>0</w:t>
-                      </w:r>
-                      <w:r>
-                        <w:t>.4</w:t>
+                        <w:t>0.4</w:t>
                       </w:r>
                     </w:p>
                   </w:txbxContent>
@@ -888,10 +852,7 @@
                         <w:txbxContent>
                           <w:p>
                             <w:r>
-                              <w:t>0</w:t>
-                            </w:r>
-                            <w:r>
-                              <w:t>.3</w:t>
+                              <w:t>0.3</w:t>
                             </w:r>
                           </w:p>
                         </w:txbxContent>
@@ -918,10 +879,7 @@
                   <w:txbxContent>
                     <w:p>
                       <w:r>
-                        <w:t>0</w:t>
-                      </w:r>
-                      <w:r>
-                        <w:t>.3</w:t>
+                        <w:t>0.3</w:t>
                       </w:r>
                     </w:p>
                   </w:txbxContent>
@@ -986,10 +944,7 @@
                         <w:txbxContent>
                           <w:p>
                             <w:r>
-                              <w:t>0</w:t>
-                            </w:r>
-                            <w:r>
-                              <w:t>.2</w:t>
+                              <w:t>0.2</w:t>
                             </w:r>
                           </w:p>
                         </w:txbxContent>
@@ -1016,10 +971,7 @@
                   <w:txbxContent>
                     <w:p>
                       <w:r>
-                        <w:t>0</w:t>
-                      </w:r>
-                      <w:r>
-                        <w:t>.2</w:t>
+                        <w:t>0.2</w:t>
                       </w:r>
                     </w:p>
                   </w:txbxContent>
@@ -1084,10 +1036,7 @@
                         <w:txbxContent>
                           <w:p>
                             <w:r>
-                              <w:t>0</w:t>
-                            </w:r>
-                            <w:r>
-                              <w:t>.1</w:t>
+                              <w:t>0.1</w:t>
                             </w:r>
                           </w:p>
                         </w:txbxContent>
@@ -1114,10 +1063,7 @@
                   <w:txbxContent>
                     <w:p>
                       <w:r>
-                        <w:t>0</w:t>
-                      </w:r>
-                      <w:r>
-                        <w:t>.1</w:t>
+                        <w:t>0.1</w:t>
                       </w:r>
                     </w:p>
                   </w:txbxContent>
@@ -1742,6 +1688,13 @@
           <w:sz w:val="24"/>
         </w:rPr>
       </w:pPr>
+      <w:r>
+        <w:rPr>
+          <w:rFonts w:ascii="Times New Roman" w:hAnsi="Times New Roman" w:cs="Times New Roman"/>
+          <w:sz w:val="24"/>
+        </w:rPr>
+        <w:t>-</w:t>
+      </w:r>
       <w:r>
         <w:rPr>
           <w:rFonts w:ascii="Times New Roman" w:hAnsi="Times New Roman" w:cs="Times New Roman"/>

</xml_diff>